<commit_message>
Update Analysis of My Spotify Streaming history using SQL and Tableau.docx
</commit_message>
<xml_diff>
--- a/Analysis of My Spotify Streaming history using SQL and Tableau.docx
+++ b/Analysis of My Spotify Streaming history using SQL and Tableau.docx
@@ -39,25 +39,49 @@
         <w:rPr>
           <w:lang w:val="en-US"/>
         </w:rPr>
-        <w:t xml:space="preserve">After </w:t>
-      </w:r>
-      <w:r>
-        <w:rPr>
-          <w:lang w:val="en-US"/>
-        </w:rPr>
-        <w:t>joining Spotify last year, I</w:t>
-      </w:r>
-      <w:r>
-        <w:rPr>
-          <w:lang w:val="en-US"/>
-        </w:rPr>
-        <w:t xml:space="preserve"> was curious to know how I listened to </w:t>
-      </w:r>
-      <w:r>
-        <w:rPr>
-          <w:lang w:val="en-US"/>
-        </w:rPr>
-        <w:t xml:space="preserve">music, so I set out to perform an exploratory analysis to answer some questions to help me understand my listing habit. </w:t>
+        <w:t xml:space="preserve">I </w:t>
+      </w:r>
+      <w:r>
+        <w:rPr>
+          <w:lang w:val="en-US"/>
+        </w:rPr>
+        <w:t>join</w:t>
+      </w:r>
+      <w:r>
+        <w:rPr>
+          <w:lang w:val="en-US"/>
+        </w:rPr>
+        <w:t>ed</w:t>
+      </w:r>
+      <w:r>
+        <w:rPr>
+          <w:lang w:val="en-US"/>
+        </w:rPr>
+        <w:t xml:space="preserve"> Spotify last year, I</w:t>
+      </w:r>
+      <w:r>
+        <w:rPr>
+          <w:lang w:val="en-US"/>
+        </w:rPr>
+        <w:t xml:space="preserve"> was curious to know </w:t>
+      </w:r>
+      <w:r>
+        <w:rPr>
+          <w:lang w:val="en-US"/>
+        </w:rPr>
+        <w:t>more about my streaming habit</w:t>
+      </w:r>
+      <w:r>
+        <w:rPr>
+          <w:lang w:val="en-US"/>
+        </w:rPr>
+        <w:t xml:space="preserve">, so I set out to perform an exploratory analysis to answer some questions to help me understand </w:t>
+      </w:r>
+      <w:r>
+        <w:rPr>
+          <w:lang w:val="en-US"/>
+        </w:rPr>
+        <w:t>how I listen to music</w:t>
       </w:r>
     </w:p>
     <w:p>
@@ -239,7 +263,13 @@
         <w:rPr>
           <w:lang w:val="en-US"/>
         </w:rPr>
-        <w:t>My favorite song</w:t>
+        <w:t>Top</w:t>
+      </w:r>
+      <w:r>
+        <w:rPr>
+          <w:lang w:val="en-US"/>
+        </w:rPr>
+        <w:t xml:space="preserve"> song</w:t>
       </w:r>
       <w:r>
         <w:rPr>
@@ -384,7 +414,21 @@
             <w:rStyle w:val="Hyperlink"/>
             <w:lang w:val="en-US"/>
           </w:rPr>
-          <w:t>https://retool.com/utilities/json-to-csv</w:t>
+          <w:t>https://retool</w:t>
+        </w:r>
+        <w:r>
+          <w:rPr>
+            <w:rStyle w:val="Hyperlink"/>
+            <w:lang w:val="en-US"/>
+          </w:rPr>
+          <w:t>.</w:t>
+        </w:r>
+        <w:r>
+          <w:rPr>
+            <w:rStyle w:val="Hyperlink"/>
+            <w:lang w:val="en-US"/>
+          </w:rPr>
+          <w:t>com/utilities/json-to-csv</w:t>
         </w:r>
       </w:hyperlink>
       <w:r>
@@ -761,6 +805,12 @@
           <w:lang w:val="en-US"/>
         </w:rPr>
         <w:t xml:space="preserve">It is not </w:t>
+      </w:r>
+      <w:r>
+        <w:rPr>
+          <w:lang w:val="en-US"/>
+        </w:rPr>
+        <w:t xml:space="preserve">too </w:t>
       </w:r>
       <w:r>
         <w:rPr>
@@ -1261,13 +1311,13 @@
         <w:rPr>
           <w:lang w:val="en-US"/>
         </w:rPr>
-        <w:t xml:space="preserve"> through </w:t>
-      </w:r>
-      <w:r>
-        <w:rPr>
-          <w:lang w:val="en-US"/>
-        </w:rPr>
-        <w:t>Twitter</w:t>
+        <w:t xml:space="preserve"> </w:t>
+      </w:r>
+      <w:r>
+        <w:rPr>
+          <w:lang w:val="en-US"/>
+        </w:rPr>
+        <w:t>the web</w:t>
       </w:r>
       <w:r>
         <w:rPr>
@@ -1891,19 +1941,29 @@
         </w:rPr>
         <w:t xml:space="preserve"> and </w:t>
       </w:r>
-      <w:proofErr w:type="gramStart"/>
-      <w:r>
-        <w:rPr>
-          <w:lang w:val="en-US"/>
-        </w:rPr>
-        <w:t>Business  Wars</w:t>
-      </w:r>
-      <w:proofErr w:type="gramEnd"/>
-      <w:r>
-        <w:rPr>
-          <w:lang w:val="en-US"/>
-        </w:rPr>
-        <w:t xml:space="preserve"> are some of the podcast I listen to</w:t>
+      <w:r>
+        <w:rPr>
+          <w:lang w:val="en-US"/>
+        </w:rPr>
+        <w:t>Business Wars</w:t>
+      </w:r>
+      <w:r>
+        <w:rPr>
+          <w:lang w:val="en-US"/>
+        </w:rPr>
+        <w:t xml:space="preserve"> are some of the </w:t>
+      </w:r>
+      <w:r>
+        <w:rPr>
+          <w:lang w:val="en-US"/>
+        </w:rPr>
+        <w:t>podcasts</w:t>
+      </w:r>
+      <w:r>
+        <w:rPr>
+          <w:lang w:val="en-US"/>
+        </w:rPr>
+        <w:t xml:space="preserve"> I listen to</w:t>
       </w:r>
       <w:r>
         <w:rPr>
@@ -1939,7 +1999,19 @@
         <w:rPr>
           <w:lang w:val="en-US"/>
         </w:rPr>
-        <w:t>an average podcast last an hour</w:t>
+        <w:t xml:space="preserve">an average podcast </w:t>
+      </w:r>
+      <w:r>
+        <w:rPr>
+          <w:lang w:val="en-US"/>
+        </w:rPr>
+        <w:t>lasts</w:t>
+      </w:r>
+      <w:r>
+        <w:rPr>
+          <w:lang w:val="en-US"/>
+        </w:rPr>
+        <w:t xml:space="preserve"> an hour</w:t>
       </w:r>
       <w:r>
         <w:rPr>
@@ -1987,7 +2059,13 @@
         <w:rPr>
           <w:lang w:val="en-US"/>
         </w:rPr>
-        <w:t xml:space="preserve"> Not really</w:t>
+        <w:t xml:space="preserve"> </w:t>
+      </w:r>
+      <w:r>
+        <w:rPr>
+          <w:lang w:val="en-US"/>
+        </w:rPr>
+        <w:t>It is complicated</w:t>
       </w:r>
     </w:p>
     <w:p>
@@ -2075,13 +2153,45 @@
         <w:rPr>
           <w:lang w:val="en-US"/>
         </w:rPr>
+        <w:t xml:space="preserve">top </w:t>
+      </w:r>
+      <w:r>
+        <w:rPr>
+          <w:lang w:val="en-US"/>
+        </w:rPr>
         <w:t>artists</w:t>
       </w:r>
       <w:r>
         <w:rPr>
           <w:lang w:val="en-US"/>
         </w:rPr>
-        <w:t xml:space="preserve"> I listen to the most made the chat, but it was </w:t>
+        <w:t xml:space="preserve"> I listen to </w:t>
+      </w:r>
+      <w:proofErr w:type="gramStart"/>
+      <w:r>
+        <w:rPr>
+          <w:lang w:val="en-US"/>
+        </w:rPr>
+        <w:t>made</w:t>
+      </w:r>
+      <w:proofErr w:type="gramEnd"/>
+      <w:r>
+        <w:rPr>
+          <w:lang w:val="en-US"/>
+        </w:rPr>
+        <w:t xml:space="preserve"> the cha</w:t>
+      </w:r>
+      <w:r>
+        <w:rPr>
+          <w:lang w:val="en-US"/>
+        </w:rPr>
+        <w:t>r</w:t>
+      </w:r>
+      <w:r>
+        <w:rPr>
+          <w:lang w:val="en-US"/>
+        </w:rPr>
+        <w:t xml:space="preserve">t, but it was </w:t>
       </w:r>
       <w:r>
         <w:rPr>
@@ -2148,19 +2258,67 @@
         <w:rPr>
           <w:lang w:val="en-US"/>
         </w:rPr>
-        <w:t xml:space="preserve"> accounted for 40% of the time I spent listening to naval and solid</w:t>
-      </w:r>
-      <w:r>
-        <w:rPr>
-          <w:lang w:val="en-US"/>
-        </w:rPr>
-        <w:t>,</w:t>
-      </w:r>
-      <w:r>
-        <w:rPr>
-          <w:lang w:val="en-US"/>
-        </w:rPr>
-        <w:t xml:space="preserve"> although not a </w:t>
+        <w:t xml:space="preserve"> accounted for 40% of the time I spent listening to</w:t>
+      </w:r>
+      <w:r>
+        <w:rPr>
+          <w:lang w:val="en-US"/>
+        </w:rPr>
+        <w:t xml:space="preserve"> the artist N</w:t>
+      </w:r>
+      <w:r>
+        <w:rPr>
+          <w:lang w:val="en-US"/>
+        </w:rPr>
+        <w:t>aval</w:t>
+      </w:r>
+      <w:r>
+        <w:rPr>
+          <w:lang w:val="en-US"/>
+        </w:rPr>
+        <w:t>.</w:t>
+      </w:r>
+      <w:r>
+        <w:rPr>
+          <w:lang w:val="en-US"/>
+        </w:rPr>
+        <w:t xml:space="preserve"> </w:t>
+      </w:r>
+      <w:r>
+        <w:rPr>
+          <w:lang w:val="en-US"/>
+        </w:rPr>
+        <w:t>A</w:t>
+      </w:r>
+      <w:r>
+        <w:rPr>
+          <w:lang w:val="en-US"/>
+        </w:rPr>
+        <w:t>lthough</w:t>
+      </w:r>
+      <w:r>
+        <w:rPr>
+          <w:lang w:val="en-US"/>
+        </w:rPr>
+        <w:t xml:space="preserve"> Young Stoner Boy</w:t>
+      </w:r>
+      <w:r>
+        <w:rPr>
+          <w:lang w:val="en-US"/>
+        </w:rPr>
+        <w:t xml:space="preserve"> </w:t>
+      </w:r>
+      <w:r>
+        <w:rPr>
+          <w:lang w:val="en-US"/>
+        </w:rPr>
+        <w:t>featured</w:t>
+      </w:r>
+      <w:r>
+        <w:rPr>
+          <w:lang w:val="en-US"/>
+        </w:rPr>
+        <w:t xml:space="preserve"> </w:t>
       </w:r>
       <w:r>
         <w:rPr>
@@ -2172,7 +2330,115 @@
         <w:rPr>
           <w:lang w:val="en-US"/>
         </w:rPr>
-        <w:t xml:space="preserve"> song charted as top 3, goes to show how much I like drake.</w:t>
+        <w:t xml:space="preserve"> </w:t>
+      </w:r>
+      <w:r>
+        <w:rPr>
+          <w:lang w:val="en-US"/>
+        </w:rPr>
+        <w:t xml:space="preserve">in the </w:t>
+      </w:r>
+      <w:r>
+        <w:rPr>
+          <w:lang w:val="en-US"/>
+        </w:rPr>
+        <w:t xml:space="preserve">song </w:t>
+      </w:r>
+      <w:r>
+        <w:rPr>
+          <w:lang w:val="en-US"/>
+        </w:rPr>
+        <w:t>Solid</w:t>
+      </w:r>
+      <w:r>
+        <w:rPr>
+          <w:lang w:val="en-US"/>
+        </w:rPr>
+        <w:t>, it charted</w:t>
+      </w:r>
+      <w:r>
+        <w:rPr>
+          <w:lang w:val="en-US"/>
+        </w:rPr>
+        <w:t xml:space="preserve"> as top 3, goes to show how much I like drake.</w:t>
+      </w:r>
+      <w:r>
+        <w:rPr>
+          <w:lang w:val="en-US"/>
+        </w:rPr>
+        <w:t xml:space="preserve"> </w:t>
+      </w:r>
+      <w:r>
+        <w:rPr>
+          <w:lang w:val="en-US"/>
+        </w:rPr>
+        <w:t>Lemon Pepper Freestyle</w:t>
+      </w:r>
+      <w:r>
+        <w:rPr>
+          <w:lang w:val="en-US"/>
+        </w:rPr>
+        <w:t xml:space="preserve"> by Drake was in the chart too.</w:t>
+      </w:r>
+      <w:r>
+        <w:rPr>
+          <w:lang w:val="en-US"/>
+        </w:rPr>
+        <w:t xml:space="preserve"> I never</w:t>
+      </w:r>
+      <w:r>
+        <w:rPr>
+          <w:lang w:val="en-US"/>
+        </w:rPr>
+        <w:t xml:space="preserve"> thought</w:t>
+      </w:r>
+      <w:r>
+        <w:rPr>
+          <w:lang w:val="en-US"/>
+        </w:rPr>
+        <w:t xml:space="preserve"> my most listened to song would </w:t>
+      </w:r>
+      <w:r>
+        <w:rPr>
+          <w:lang w:val="en-US"/>
+        </w:rPr>
+        <w:t>be</w:t>
+      </w:r>
+      <w:r>
+        <w:rPr>
+          <w:lang w:val="en-US"/>
+        </w:rPr>
+        <w:t xml:space="preserve"> a </w:t>
+      </w:r>
+      <w:r>
+        <w:rPr>
+          <w:lang w:val="en-US"/>
+        </w:rPr>
+        <w:t>podcast,</w:t>
+      </w:r>
+      <w:r>
+        <w:rPr>
+          <w:lang w:val="en-US"/>
+        </w:rPr>
+        <w:t xml:space="preserve"> but it was expected give</w:t>
+      </w:r>
+      <w:r>
+        <w:rPr>
+          <w:lang w:val="en-US"/>
+        </w:rPr>
+        <w:t>n</w:t>
+      </w:r>
+      <w:r>
+        <w:rPr>
+          <w:lang w:val="en-US"/>
+        </w:rPr>
+        <w:t xml:space="preserve"> the average listening time of a podcast</w:t>
+      </w:r>
+      <w:r>
+        <w:rPr>
+          <w:lang w:val="en-US"/>
+        </w:rPr>
+        <w:t>.</w:t>
       </w:r>
     </w:p>
     <w:p>
@@ -2201,84 +2467,39 @@
           <w:lang w:val="en-US"/>
         </w:rPr>
       </w:pPr>
-      <w:r>
-        <w:rPr>
-          <w:lang w:val="en-US"/>
-        </w:rPr>
-        <w:t xml:space="preserve">I </w:t>
-      </w:r>
-      <w:r>
-        <w:rPr>
-          <w:lang w:val="en-US"/>
-        </w:rPr>
-        <w:t>had fun</w:t>
-      </w:r>
-      <w:r>
-        <w:rPr>
-          <w:lang w:val="en-US"/>
-        </w:rPr>
-        <w:t xml:space="preserve"> working on this project as it was </w:t>
-      </w:r>
-      <w:r>
-        <w:rPr>
-          <w:lang w:val="en-US"/>
-        </w:rPr>
-        <w:t>personal to me.</w:t>
-      </w:r>
-      <w:r>
-        <w:rPr>
-          <w:lang w:val="en-US"/>
-        </w:rPr>
-        <w:t xml:space="preserve"> </w:t>
-      </w:r>
-      <w:r>
-        <w:rPr>
-          <w:lang w:val="en-US"/>
-        </w:rPr>
-        <w:t>I enjoyed learning more about my music preferences.</w:t>
-      </w:r>
-      <w:r>
-        <w:rPr>
-          <w:lang w:val="en-US"/>
-        </w:rPr>
-        <w:t xml:space="preserve"> </w:t>
-      </w:r>
-      <w:r>
-        <w:rPr>
-          <w:lang w:val="en-US"/>
-        </w:rPr>
-        <w:t>The</w:t>
-      </w:r>
-      <w:r>
-        <w:rPr>
-          <w:lang w:val="en-US"/>
-        </w:rPr>
-        <w:t xml:space="preserve"> quantifiable figure of how much time I spend on music surprised me, </w:t>
-      </w:r>
-      <w:r>
-        <w:rPr>
-          <w:lang w:val="en-US"/>
-        </w:rPr>
-        <w:t>I kn</w:t>
-      </w:r>
-      <w:r>
-        <w:rPr>
-          <w:lang w:val="en-US"/>
-        </w:rPr>
-        <w:t>ow I loved listening to music</w:t>
-      </w:r>
-      <w:r>
-        <w:rPr>
-          <w:lang w:val="en-US"/>
-        </w:rPr>
-        <w:t>,</w:t>
-      </w:r>
-      <w:r>
-        <w:rPr>
-          <w:lang w:val="en-US"/>
-        </w:rPr>
-        <w:t xml:space="preserve"> but I had no idea it was this much!</w:t>
-      </w:r>
+    </w:p>
+    <w:p>
+      <w:pPr>
+        <w:rPr>
+          <w:lang w:val="en-US"/>
+        </w:rPr>
+      </w:pPr>
+      <w:r>
+        <w:rPr>
+          <w:lang w:val="en-US"/>
+        </w:rPr>
+        <w:t>I had fun working on this project as it was personal to me. I enjoyed learning more about my music preferences. The quantifiable figure of how much time I spend on music surprised me, I know I loved listening to music, but I had no idea it was this much</w:t>
+      </w:r>
+      <w:r>
+        <w:rPr>
+          <w:lang w:val="en-US"/>
+        </w:rPr>
+        <w:t>!</w:t>
+      </w:r>
+    </w:p>
+    <w:p>
+      <w:pPr>
+        <w:rPr>
+          <w:lang w:val="en-US"/>
+        </w:rPr>
+      </w:pPr>
+    </w:p>
+    <w:p>
+      <w:pPr>
+        <w:rPr>
+          <w:lang w:val="en-US"/>
+        </w:rPr>
+      </w:pPr>
     </w:p>
     <w:p>
       <w:pPr>
@@ -2327,6 +2548,27 @@
         </w:rPr>
         <w:t>GitHub link to check out the dataset or cleaning code</w:t>
       </w:r>
+    </w:p>
+    <w:p>
+      <w:pPr>
+        <w:rPr>
+          <w:lang w:val="en-US"/>
+        </w:rPr>
+      </w:pPr>
+    </w:p>
+    <w:p>
+      <w:pPr>
+        <w:rPr>
+          <w:lang w:val="en-US"/>
+        </w:rPr>
+      </w:pPr>
+    </w:p>
+    <w:p>
+      <w:pPr>
+        <w:rPr>
+          <w:lang w:val="en-US"/>
+        </w:rPr>
+      </w:pPr>
     </w:p>
     <w:sectPr>
       <w:pgSz w:w="11906" w:h="16838"/>
@@ -3166,6 +3408,18 @@
       <w:contextualSpacing/>
     </w:pPr>
   </w:style>
+  <w:style w:type="character" w:styleId="FollowedHyperlink">
+    <w:name w:val="FollowedHyperlink"/>
+    <w:basedOn w:val="DefaultParagraphFont"/>
+    <w:uiPriority w:val="99"/>
+    <w:semiHidden/>
+    <w:unhideWhenUsed/>
+    <w:rsid w:val="00B519A4"/>
+    <w:rPr>
+      <w:color w:val="954F72" w:themeColor="followedHyperlink"/>
+      <w:u w:val="single"/>
+    </w:rPr>
+  </w:style>
 </w:styles>
 </file>
 

</xml_diff>